<commit_message>
Fixed Docker bug (in docker-compose.yml). Manager dashboard updated, apply-club works (assign continous court number to any type of court)
</commit_message>
<xml_diff>
--- a/Tennis Court Booking Web Application.docx
+++ b/Tennis Court Booking Web Application.docx
@@ -1,6 +1,6 @@
 
 <file path=word/document.xml><?xml version="1.0" encoding="utf-8"?>
-<w:document xmlns:wpc="http://schemas.microsoft.com/office/word/2010/wordprocessingCanvas" xmlns:cx="http://schemas.microsoft.com/office/drawing/2014/chartex" xmlns:cx1="http://schemas.microsoft.com/office/drawing/2015/9/8/chartex" xmlns:cx2="http://schemas.microsoft.com/office/drawing/2015/10/21/chartex" xmlns:cx3="http://schemas.microsoft.com/office/drawing/2016/5/9/chartex" xmlns:cx4="http://schemas.microsoft.com/office/drawing/2016/5/10/chartex" xmlns:cx5="http://schemas.microsoft.com/office/drawing/2016/5/11/chartex" xmlns:cx6="http://schemas.microsoft.com/office/drawing/2016/5/12/chartex" xmlns:cx7="http://schemas.microsoft.com/office/drawing/2016/5/13/chartex" xmlns:cx8="http://schemas.microsoft.com/office/drawing/2016/5/14/chartex" xmlns:mc="http://schemas.openxmlformats.org/markup-compatibility/2006" xmlns:aink="http://schemas.microsoft.com/office/drawing/2016/ink" xmlns:am3d="http://schemas.microsoft.com/office/drawing/2017/model3d" xmlns:o="urn:schemas-microsoft-com:office:office" xmlns:oel="http://schemas.microsoft.com/office/2019/extlst" xmlns:r="http://schemas.openxmlformats.org/officeDocument/2006/relationships" xmlns:m="http://schemas.openxmlformats.org/officeDocument/2006/math" xmlns:v="urn:schemas-microsoft-com:vml" xmlns:wp14="http://schemas.microsoft.com/office/word/2010/wordprocessingDrawing" xmlns:wp="http://schemas.openxmlformats.org/drawingml/2006/wordprocessingDrawing" xmlns:w10="urn:schemas-microsoft-com:office:word" xmlns:w="http://schemas.openxmlformats.org/wordprocessingml/2006/main" xmlns:w14="http://schemas.microsoft.com/office/word/2010/wordml" xmlns:w15="http://schemas.microsoft.com/office/word/2012/wordml" xmlns:w16cex="http://schemas.microsoft.com/office/word/2018/wordml/cex" xmlns:w16cid="http://schemas.microsoft.com/office/word/2016/wordml/cid" xmlns:w16="http://schemas.microsoft.com/office/word/2018/wordml" xmlns:w16du="http://schemas.microsoft.com/office/word/2023/wordml/word16du" xmlns:w16sdtdh="http://schemas.microsoft.com/office/word/2020/wordml/sdtdatahash" xmlns:w16se="http://schemas.microsoft.com/office/word/2015/wordml/symex" xmlns:wpg="http://schemas.microsoft.com/office/word/2010/wordprocessingGroup" xmlns:wpi="http://schemas.microsoft.com/office/word/2010/wordprocessingInk" xmlns:wne="http://schemas.microsoft.com/office/word/2006/wordml" xmlns:wps="http://schemas.microsoft.com/office/word/2010/wordprocessingShape" mc:Ignorable="w14 w15 w16se w16cid w16 w16cex w16sdtdh w16du wp14">
+<w:document xmlns:wpc="http://schemas.microsoft.com/office/word/2010/wordprocessingCanvas" xmlns:cx="http://schemas.microsoft.com/office/drawing/2014/chartex" xmlns:cx1="http://schemas.microsoft.com/office/drawing/2015/9/8/chartex" xmlns:cx2="http://schemas.microsoft.com/office/drawing/2015/10/21/chartex" xmlns:cx3="http://schemas.microsoft.com/office/drawing/2016/5/9/chartex" xmlns:cx4="http://schemas.microsoft.com/office/drawing/2016/5/10/chartex" xmlns:cx5="http://schemas.microsoft.com/office/drawing/2016/5/11/chartex" xmlns:cx6="http://schemas.microsoft.com/office/drawing/2016/5/12/chartex" xmlns:cx7="http://schemas.microsoft.com/office/drawing/2016/5/13/chartex" xmlns:cx8="http://schemas.microsoft.com/office/drawing/2016/5/14/chartex" xmlns:mc="http://schemas.openxmlformats.org/markup-compatibility/2006" xmlns:aink="http://schemas.microsoft.com/office/drawing/2016/ink" xmlns:am3d="http://schemas.microsoft.com/office/drawing/2017/model3d" xmlns:o="urn:schemas-microsoft-com:office:office" xmlns:oel="http://schemas.microsoft.com/office/2019/extlst" xmlns:r="http://schemas.openxmlformats.org/officeDocument/2006/relationships" xmlns:m="http://schemas.openxmlformats.org/officeDocument/2006/math" xmlns:v="urn:schemas-microsoft-com:vml" xmlns:wp14="http://schemas.microsoft.com/office/word/2010/wordprocessingDrawing" xmlns:wp="http://schemas.openxmlformats.org/drawingml/2006/wordprocessingDrawing" xmlns:w10="urn:schemas-microsoft-com:office:word" xmlns:w="http://schemas.openxmlformats.org/wordprocessingml/2006/main" xmlns:w14="http://schemas.microsoft.com/office/word/2010/wordml" xmlns:w15="http://schemas.microsoft.com/office/word/2012/wordml" xmlns:w16cex="http://schemas.microsoft.com/office/word/2018/wordml/cex" xmlns:w16cid="http://schemas.microsoft.com/office/word/2016/wordml/cid" xmlns:w16="http://schemas.microsoft.com/office/word/2018/wordml" xmlns:w16du="http://schemas.microsoft.com/office/word/2023/wordml/word16du" xmlns:w16sdtdh="http://schemas.microsoft.com/office/word/2020/wordml/sdtdatahash" xmlns:w16sdtfl="http://schemas.microsoft.com/office/word/2024/wordml/sdtformatlock" xmlns:w16se="http://schemas.microsoft.com/office/word/2015/wordml/symex" xmlns:wpg="http://schemas.microsoft.com/office/word/2010/wordprocessingGroup" xmlns:wpi="http://schemas.microsoft.com/office/word/2010/wordprocessingInk" xmlns:wne="http://schemas.microsoft.com/office/word/2006/wordml" xmlns:wps="http://schemas.microsoft.com/office/word/2010/wordprocessingShape" mc:Ignorable="w14 w15 w16se w16cid w16 w16cex w16sdtdh w16sdtfl w16du wp14">
   <w:body>
     <w:p>
       <w:pPr>
@@ -94,16 +94,16 @@
         <w:rPr>
           <w:rFonts w:ascii="Times New Roman" w:hAnsi="Times New Roman"/>
         </w:rPr>
-        <w:t xml:space="preserve">Suleyman </w:t>
-      </w:r>
-      <w:proofErr w:type="spellStart"/>
-      <w:r>
+        <w:t>Suleyman Eminov</w:t>
+      </w:r>
+    </w:p>
+    <w:p>
+      <w:pPr>
+        <w:jc w:val="center"/>
         <w:rPr>
           <w:rFonts w:ascii="Times New Roman" w:hAnsi="Times New Roman"/>
         </w:rPr>
-        <w:t>Eminov</w:t>
-      </w:r>
-      <w:proofErr w:type="spellEnd"/>
+      </w:pPr>
     </w:p>
     <w:p>
       <w:pPr>
@@ -128,6 +128,18 @@
           <w:rFonts w:ascii="Times New Roman" w:hAnsi="Times New Roman"/>
         </w:rPr>
       </w:pPr>
+      <w:r>
+        <w:rPr>
+          <w:rFonts w:ascii="Times New Roman" w:hAnsi="Times New Roman"/>
+        </w:rPr>
+        <w:t xml:space="preserve">Submitted to the Department of </w:t>
+      </w:r>
+      <w:r>
+        <w:rPr>
+          <w:rFonts w:ascii="Times New Roman" w:hAnsi="Times New Roman"/>
+        </w:rPr>
+        <w:t>Mathematics and Computer Science</w:t>
+      </w:r>
     </w:p>
     <w:p>
       <w:pPr>
@@ -140,13 +152,13 @@
         <w:rPr>
           <w:rFonts w:ascii="Times New Roman" w:hAnsi="Times New Roman"/>
         </w:rPr>
-        <w:t xml:space="preserve">Submitted to the Department of </w:t>
+        <w:t xml:space="preserve">School of </w:t>
       </w:r>
       <w:r>
         <w:rPr>
           <w:rFonts w:ascii="Times New Roman" w:hAnsi="Times New Roman"/>
         </w:rPr>
-        <w:t>Mathematics and Computer Science</w:t>
+        <w:t>Natural and Social Sciences</w:t>
       </w:r>
     </w:p>
     <w:p>
@@ -160,13 +172,21 @@
         <w:rPr>
           <w:rFonts w:ascii="Times New Roman" w:hAnsi="Times New Roman"/>
         </w:rPr>
-        <w:t xml:space="preserve">School of </w:t>
-      </w:r>
-      <w:r>
+        <w:t>in partial fulfillment of the requirements</w:t>
+      </w:r>
+    </w:p>
+    <w:p>
+      <w:pPr>
+        <w:jc w:val="center"/>
         <w:rPr>
           <w:rFonts w:ascii="Times New Roman" w:hAnsi="Times New Roman"/>
         </w:rPr>
-        <w:t>Natural and Social Sciences</w:t>
+      </w:pPr>
+      <w:r>
+        <w:rPr>
+          <w:rFonts w:ascii="Times New Roman" w:hAnsi="Times New Roman"/>
+        </w:rPr>
+        <w:t>for the degree of Bachelor of Arts</w:t>
       </w:r>
     </w:p>
     <w:p>
@@ -176,11 +196,19 @@
           <w:rFonts w:ascii="Times New Roman" w:hAnsi="Times New Roman"/>
         </w:rPr>
       </w:pPr>
-      <w:r>
+    </w:p>
+    <w:p>
+      <w:pPr>
+        <w:jc w:val="center"/>
         <w:rPr>
           <w:rFonts w:ascii="Times New Roman" w:hAnsi="Times New Roman"/>
         </w:rPr>
-        <w:t>in partial fulfillment of the requirements</w:t>
+      </w:pPr>
+      <w:r>
+        <w:rPr>
+          <w:rFonts w:ascii="Times New Roman" w:hAnsi="Times New Roman"/>
+        </w:rPr>
+        <w:t>Purchase College</w:t>
       </w:r>
     </w:p>
     <w:p>
@@ -194,7 +222,7 @@
         <w:rPr>
           <w:rFonts w:ascii="Times New Roman" w:hAnsi="Times New Roman"/>
         </w:rPr>
-        <w:t>for the degree of Bachelor of Arts</w:t>
+        <w:t>State University of New York</w:t>
       </w:r>
     </w:p>
     <w:p>
@@ -216,7 +244,19 @@
         <w:rPr>
           <w:rFonts w:ascii="Times New Roman" w:hAnsi="Times New Roman"/>
         </w:rPr>
-        <w:t>Purchase College</w:t>
+        <w:t>May</w:t>
+      </w:r>
+      <w:r>
+        <w:rPr>
+          <w:rFonts w:ascii="Times New Roman" w:hAnsi="Times New Roman"/>
+        </w:rPr>
+        <w:t xml:space="preserve"> 202</w:t>
+      </w:r>
+      <w:r>
+        <w:rPr>
+          <w:rFonts w:ascii="Times New Roman" w:hAnsi="Times New Roman"/>
+        </w:rPr>
+        <w:t>5</w:t>
       </w:r>
     </w:p>
     <w:p>
@@ -226,12 +266,14 @@
           <w:rFonts w:ascii="Times New Roman" w:hAnsi="Times New Roman"/>
         </w:rPr>
       </w:pPr>
-      <w:r>
+    </w:p>
+    <w:p>
+      <w:pPr>
+        <w:jc w:val="center"/>
         <w:rPr>
           <w:rFonts w:ascii="Times New Roman" w:hAnsi="Times New Roman"/>
         </w:rPr>
-        <w:t>State University of New York</w:t>
-      </w:r>
+      </w:pPr>
     </w:p>
     <w:p>
       <w:pPr>
@@ -248,16 +290,17 @@
           <w:rFonts w:ascii="Times New Roman" w:hAnsi="Times New Roman"/>
         </w:rPr>
       </w:pPr>
-      <w:r>
+    </w:p>
+    <w:p>
+      <w:pPr>
+        <w:jc w:val="center"/>
         <w:rPr>
           <w:rFonts w:ascii="Times New Roman" w:hAnsi="Times New Roman"/>
         </w:rPr>
-        <w:t>September 2024</w:t>
-      </w:r>
-    </w:p>
-    <w:p>
-      <w:pPr>
-        <w:jc w:val="center"/>
+      </w:pPr>
+    </w:p>
+    <w:p>
+      <w:pPr>
         <w:rPr>
           <w:rFonts w:ascii="Times New Roman" w:hAnsi="Times New Roman"/>
         </w:rPr>
@@ -265,68 +308,21 @@
     </w:p>
     <w:p>
       <w:pPr>
-        <w:jc w:val="center"/>
         <w:rPr>
           <w:rFonts w:ascii="Times New Roman" w:hAnsi="Times New Roman"/>
         </w:rPr>
       </w:pPr>
-    </w:p>
-    <w:p>
-      <w:pPr>
-        <w:jc w:val="center"/>
+      <w:r>
         <w:rPr>
           <w:rFonts w:ascii="Times New Roman" w:hAnsi="Times New Roman"/>
         </w:rPr>
-      </w:pPr>
-    </w:p>
-    <w:p>
-      <w:pPr>
-        <w:jc w:val="center"/>
+        <w:t xml:space="preserve">Sponsor: </w:t>
+      </w:r>
+      <w:r>
         <w:rPr>
           <w:rFonts w:ascii="Times New Roman" w:hAnsi="Times New Roman"/>
         </w:rPr>
-      </w:pPr>
-    </w:p>
-    <w:p>
-      <w:pPr>
-        <w:jc w:val="center"/>
-        <w:rPr>
-          <w:rFonts w:ascii="Times New Roman" w:hAnsi="Times New Roman"/>
-        </w:rPr>
-      </w:pPr>
-    </w:p>
-    <w:p>
-      <w:pPr>
-        <w:rPr>
-          <w:rFonts w:ascii="Times New Roman" w:hAnsi="Times New Roman"/>
-        </w:rPr>
-      </w:pPr>
-    </w:p>
-    <w:p>
-      <w:pPr>
-        <w:rPr>
-          <w:rFonts w:ascii="Times New Roman" w:hAnsi="Times New Roman"/>
-        </w:rPr>
-      </w:pPr>
-      <w:r>
-        <w:rPr>
-          <w:rFonts w:ascii="Times New Roman" w:hAnsi="Times New Roman"/>
-        </w:rPr>
-        <w:t xml:space="preserve">Sponsor: </w:t>
-      </w:r>
-      <w:proofErr w:type="spellStart"/>
-      <w:r>
-        <w:rPr>
-          <w:rFonts w:ascii="Times New Roman" w:hAnsi="Times New Roman"/>
-        </w:rPr>
-        <w:t>Knarik</w:t>
-      </w:r>
-      <w:proofErr w:type="spellEnd"/>
-      <w:r>
-        <w:rPr>
-          <w:rFonts w:ascii="Times New Roman" w:hAnsi="Times New Roman"/>
-        </w:rPr>
-        <w:t xml:space="preserve"> </w:t>
+        <w:t xml:space="preserve">Knarik </w:t>
       </w:r>
       <w:proofErr w:type="spellStart"/>
       <w:r>
@@ -2609,8 +2605,160 @@
       </w:r>
     </w:p>
     <w:p>
-      <w:r>
-        <w:t xml:space="preserve">This is a full-stack web development project using Django and React. </w:t>
+      <w:pPr>
+        <w:pStyle w:val="whitespace-pre-wrap"/>
+        <w:rPr>
+          <w:rFonts w:asciiTheme="minorHAnsi" w:hAnsiTheme="minorHAnsi"/>
+        </w:rPr>
+      </w:pPr>
+      <w:r>
+        <w:rPr>
+          <w:rFonts w:asciiTheme="minorHAnsi" w:hAnsiTheme="minorHAnsi"/>
+        </w:rPr>
+        <w:t xml:space="preserve">This research presents the design, development, and implementation of a full-stack web application for tennis court booking management. The system addresses the inefficiency of traditional </w:t>
+      </w:r>
+      <w:r>
+        <w:rPr>
+          <w:rFonts w:asciiTheme="minorHAnsi" w:hAnsiTheme="minorHAnsi"/>
+        </w:rPr>
+        <w:t xml:space="preserve">call and </w:t>
+      </w:r>
+      <w:proofErr w:type="gramStart"/>
+      <w:r>
+        <w:rPr>
+          <w:rFonts w:asciiTheme="minorHAnsi" w:hAnsiTheme="minorHAnsi"/>
+        </w:rPr>
+        <w:t xml:space="preserve">email </w:t>
+      </w:r>
+      <w:r>
+        <w:rPr>
+          <w:rFonts w:asciiTheme="minorHAnsi" w:hAnsiTheme="minorHAnsi"/>
+        </w:rPr>
+        <w:t>based</w:t>
+      </w:r>
+      <w:proofErr w:type="gramEnd"/>
+      <w:r>
+        <w:rPr>
+          <w:rFonts w:asciiTheme="minorHAnsi" w:hAnsiTheme="minorHAnsi"/>
+        </w:rPr>
+        <w:t xml:space="preserve"> court reservation systems by providing an online platform where clients can view availability and book courts remotely, while tennis clubs can effectively manage their facilities.</w:t>
+      </w:r>
+    </w:p>
+    <w:p>
+      <w:pPr>
+        <w:pStyle w:val="whitespace-pre-wrap"/>
+        <w:rPr>
+          <w:rFonts w:asciiTheme="minorHAnsi" w:hAnsiTheme="minorHAnsi"/>
+        </w:rPr>
+      </w:pPr>
+      <w:r>
+        <w:rPr>
+          <w:rFonts w:asciiTheme="minorHAnsi" w:hAnsiTheme="minorHAnsi"/>
+        </w:rPr>
+        <w:t xml:space="preserve">The application was developed using modern web technologies including Django and Django Rest Framework for the backend REST API, React for the frontend user interface, PostgreSQL for </w:t>
+      </w:r>
+      <w:r>
+        <w:rPr>
+          <w:rFonts w:asciiTheme="minorHAnsi" w:hAnsiTheme="minorHAnsi"/>
+        </w:rPr>
+        <w:t xml:space="preserve">the </w:t>
+      </w:r>
+      <w:r>
+        <w:rPr>
+          <w:rFonts w:asciiTheme="minorHAnsi" w:hAnsiTheme="minorHAnsi"/>
+        </w:rPr>
+        <w:t>data</w:t>
+      </w:r>
+      <w:r>
+        <w:rPr>
+          <w:rFonts w:asciiTheme="minorHAnsi" w:hAnsiTheme="minorHAnsi"/>
+        </w:rPr>
+        <w:t>base</w:t>
+      </w:r>
+      <w:r>
+        <w:rPr>
+          <w:rFonts w:asciiTheme="minorHAnsi" w:hAnsiTheme="minorHAnsi"/>
+        </w:rPr>
+        <w:t>, and Docker for containerization. J</w:t>
+      </w:r>
+      <w:r>
+        <w:rPr>
+          <w:rFonts w:asciiTheme="minorHAnsi" w:hAnsiTheme="minorHAnsi"/>
+        </w:rPr>
+        <w:t xml:space="preserve">SON Web Token (JWT) </w:t>
+      </w:r>
+      <w:r>
+        <w:rPr>
+          <w:rFonts w:asciiTheme="minorHAnsi" w:hAnsiTheme="minorHAnsi"/>
+        </w:rPr>
+        <w:t>authentication was implemented to ensure secure access to the system.</w:t>
+      </w:r>
+    </w:p>
+    <w:p>
+      <w:pPr>
+        <w:pStyle w:val="whitespace-pre-wrap"/>
+        <w:rPr>
+          <w:rFonts w:asciiTheme="minorHAnsi" w:hAnsiTheme="minorHAnsi"/>
+        </w:rPr>
+      </w:pPr>
+      <w:r>
+        <w:rPr>
+          <w:rFonts w:asciiTheme="minorHAnsi" w:hAnsiTheme="minorHAnsi"/>
+        </w:rPr>
+        <w:t>Following Agile methodology principles with Scrum framework, the project was developed iteratively through a series of sprints. The system architecture was designed to be scalable and maintainable, utilizing a microservices approach with frontend and backend services containerized separately.</w:t>
+      </w:r>
+    </w:p>
+    <w:p>
+      <w:pPr>
+        <w:pStyle w:val="whitespace-pre-wrap"/>
+        <w:rPr>
+          <w:rFonts w:asciiTheme="minorHAnsi" w:hAnsiTheme="minorHAnsi"/>
+        </w:rPr>
+      </w:pPr>
+      <w:r>
+        <w:rPr>
+          <w:rFonts w:asciiTheme="minorHAnsi" w:hAnsiTheme="minorHAnsi"/>
+        </w:rPr>
+        <w:t xml:space="preserve">Key features implemented include user authentication and role-based access control, a court availability management system for club managers, a responsive booking system for clients, and a comprehensive manager dashboard. The application handles critical business logic including preventing </w:t>
+      </w:r>
+      <w:r>
+        <w:rPr>
+          <w:rFonts w:asciiTheme="minorHAnsi" w:hAnsiTheme="minorHAnsi"/>
+        </w:rPr>
+        <w:t>double</w:t>
+      </w:r>
+      <w:r>
+        <w:rPr>
+          <w:rFonts w:asciiTheme="minorHAnsi" w:hAnsiTheme="minorHAnsi"/>
+        </w:rPr>
+        <w:t xml:space="preserve"> bookings, managing operating hours, and providing real-time availability information.</w:t>
+      </w:r>
+    </w:p>
+    <w:p>
+      <w:pPr>
+        <w:pStyle w:val="whitespace-pre-wrap"/>
+        <w:rPr>
+          <w:rFonts w:asciiTheme="minorHAnsi" w:hAnsiTheme="minorHAnsi"/>
+          <w:b/>
+        </w:rPr>
+      </w:pPr>
+      <w:r>
+        <w:rPr>
+          <w:rFonts w:asciiTheme="minorHAnsi" w:hAnsiTheme="minorHAnsi"/>
+        </w:rPr>
+        <w:t>Extensive testing was conducted to ensure reliability and performance, with test cases covering user authentication, booking logic, and concurrency handling</w:t>
+      </w:r>
+      <w:r>
+        <w:rPr>
+          <w:rFonts w:asciiTheme="minorHAnsi" w:hAnsiTheme="minorHAnsi"/>
+        </w:rPr>
+        <w:t xml:space="preserve">. </w:t>
+      </w:r>
+      <w:r>
+        <w:rPr>
+          <w:rFonts w:asciiTheme="minorHAnsi" w:hAnsiTheme="minorHAnsi"/>
+        </w:rPr>
+        <w:t>The research proposes that this modern web application for tennis court bookings has the potential to significantly improve efficiency for both clients and club managers while providing a foundation for future enhancements. Actual efficiency improvements would need to be measured through real-world implementation and subsequent analysis.</w:t>
       </w:r>
     </w:p>
     <w:p>
@@ -2638,6 +2786,9 @@
       </w:r>
       <w:r>
         <w:t>Docker, PostgreSQL</w:t>
+      </w:r>
+      <w:r>
+        <w:t>, Web Development, REST API, JWT Authentication</w:t>
       </w:r>
     </w:p>
     <w:p>
@@ -2687,11 +2838,13 @@
         <w:pStyle w:val="Text"/>
         <w:jc w:val="left"/>
         <w:rPr>
+          <w:rFonts w:asciiTheme="minorHAnsi" w:hAnsiTheme="minorHAnsi"/>
           <w:sz w:val="24"/>
         </w:rPr>
       </w:pPr>
       <w:r>
         <w:rPr>
+          <w:rFonts w:asciiTheme="minorHAnsi" w:hAnsiTheme="minorHAnsi"/>
           <w:sz w:val="24"/>
         </w:rPr>
         <w:t>To reserve a tennis court at a nearby tennis club, clients are currently required to contact the front desk and make a booking request. Unfortunately, there may be instances where the front desk is occupied, and the client's call goes unanswered. This presents an opportunity for the business to implement an online booking system, allowing clients to make reservations without relying on the front desk. This research aims to make this a reality. This research project aims to develop a full-stack web application that enables tennis clubs to manage their court time schedules and lets clients reserve a court remotely.</w:t>
@@ -2803,11 +2956,11 @@
         <w:ind w:firstLine="360"/>
       </w:pPr>
       <w:r>
-        <w:t xml:space="preserve">Another important tool that will be used in this project is Docker. In software development, configuration discrepancies between your computer and the server on which your application is being run can lead to problems. For instance, you may </w:t>
+        <w:t xml:space="preserve">Another important tool that will be used in this project is Docker. In software development, configuration discrepancies between your computer and the server on which your application is being run can lead to problems. For instance, you may have a different Python version, or additional packages installed on your computer </w:t>
       </w:r>
       <w:r>
         <w:lastRenderedPageBreak/>
-        <w:t xml:space="preserve">have a different Python version, or additional packages installed on your computer that enable the application to run smoothly, while it would crash on the server. To circumvent these issues, it is necessary to ensure that everyone working on the project is using the same environment. Docker, a containerization software, can accomplish this by creating an isolated environment within your computer that can be standardized and shared among multiple collaborators and the server on which the site is hosted. It is worth noting that while Docker is </w:t>
+        <w:t xml:space="preserve">that enable the application to run smoothly, while it would crash on the server. To circumvent these issues, it is necessary to ensure that everyone working on the project is using the same environment. Docker, a containerization software, can accomplish this by creating an isolated environment within your computer that can be standardized and shared among multiple collaborators and the server on which the site is hosted. It is worth noting that while Docker is </w:t>
       </w:r>
       <w:proofErr w:type="gramStart"/>
       <w:r>
@@ -2982,7 +3135,6 @@
         <w:rPr>
           <w:b/>
         </w:rPr>
-        <w:lastRenderedPageBreak/>
         <w:t>Court search</w:t>
       </w:r>
       <w:r>
@@ -3000,6 +3152,7 @@
         <w:rPr>
           <w:b/>
         </w:rPr>
+        <w:lastRenderedPageBreak/>
         <w:t>Court booking:</w:t>
       </w:r>
       <w:r>
@@ -3795,16 +3948,19 @@
         <w:ind w:firstLine="720"/>
       </w:pPr>
       <w:r>
+        <w:t xml:space="preserve">To view all active Docker containers, we can use the command “docker </w:t>
+      </w:r>
+      <w:proofErr w:type="spellStart"/>
+      <w:r>
+        <w:t>ps</w:t>
+      </w:r>
+      <w:proofErr w:type="spellEnd"/>
+      <w:r>
+        <w:t xml:space="preserve">”. We can then identify the CONTAINER ID of the container we want to access and run “docker exec -it CONTAINER_ID bash -l”. This command will take us into the </w:t>
+      </w:r>
+      <w:r>
         <w:lastRenderedPageBreak/>
-        <w:t xml:space="preserve">To view all active Docker containers, we can use the command “docker </w:t>
-      </w:r>
-      <w:proofErr w:type="spellStart"/>
-      <w:r>
-        <w:t>ps</w:t>
-      </w:r>
-      <w:proofErr w:type="spellEnd"/>
-      <w:r>
-        <w:t>”. We can then identify the CONTAINER ID of the container we want to access and run “docker exec -it CONTAINER_ID bash -l”. This command will take us into the directory we set up within the container, allowing us to execute our desired commands. We can exit the container by pressing CTRL-D.</w:t>
+        <w:t>directory we set up within the container, allowing us to execute our desired commands. We can exit the container by pressing CTRL-D.</w:t>
       </w:r>
       <w:r>
         <w:tab/>
@@ -4154,15 +4310,15 @@
           <w:numId w:val="2"/>
         </w:numPr>
       </w:pPr>
-      <w:bookmarkStart w:id="18" w:name="OLE_LINK1"/>
-      <w:bookmarkStart w:id="19" w:name="_Toc185023481"/>
+      <w:bookmarkStart w:id="18" w:name="_Toc185023481"/>
+      <w:bookmarkStart w:id="19" w:name="OLE_LINK1"/>
       <w:r>
         <w:t>Django</w:t>
       </w:r>
       <w:r>
         <w:t xml:space="preserve"> and Django Rest Framework (DRF)</w:t>
       </w:r>
-      <w:bookmarkEnd w:id="19"/>
+      <w:bookmarkEnd w:id="18"/>
     </w:p>
     <w:p>
       <w:pPr>
@@ -4176,8 +4332,30 @@
       <w:r>
         <w:t>React</w:t>
       </w:r>
-      <w:bookmarkEnd w:id="18"/>
+      <w:bookmarkEnd w:id="19"/>
       <w:bookmarkEnd w:id="20"/>
+    </w:p>
+    <w:p>
+      <w:r>
+        <w:t>The frontend of the Tennis Court Booking application is built using React, a popular JavaScript library for building user interfaces. React was chosen for its component-based architecture, which enables the development of reusable UI components, efficient state management, and a virtual DOM that optimizes rendering performance.</w:t>
+      </w:r>
+    </w:p>
+    <w:p>
+      <w:pPr>
+        <w:pStyle w:val="ListParagraph"/>
+        <w:numPr>
+          <w:ilvl w:val="2"/>
+          <w:numId w:val="2"/>
+        </w:numPr>
+      </w:pPr>
+      <w:r>
+        <w:t>Project Structure</w:t>
+      </w:r>
+    </w:p>
+    <w:p>
+      <w:pPr>
+        <w:ind w:left="360"/>
+      </w:pPr>
     </w:p>
     <w:p>
       <w:pPr>
@@ -4211,7 +4389,6 @@
       </w:pPr>
       <w:bookmarkStart w:id="22" w:name="_Toc185023484"/>
       <w:r>
-        <w:lastRenderedPageBreak/>
         <w:t>JWT Authentication</w:t>
       </w:r>
       <w:bookmarkEnd w:id="22"/>
@@ -4803,6 +4980,7 @@
         </w:numPr>
       </w:pPr>
       <w:r>
+        <w:lastRenderedPageBreak/>
         <w:t>/</w:t>
       </w:r>
       <w:proofErr w:type="spellStart"/>
@@ -4841,7 +5019,6 @@
         <w:ind w:left="360"/>
       </w:pPr>
       <w:r>
-        <w:lastRenderedPageBreak/>
         <w:t xml:space="preserve">On the react application, when a user registers or logs in to the application, access, and refresh tokens are initialized in the local storage. </w:t>
       </w:r>
       <w:r>
@@ -5747,6 +5924,9 @@
         <w:t xml:space="preserve"> diagram</w:t>
       </w:r>
       <w:r>
+        <w:rPr>
+          <w:noProof/>
+        </w:rPr>
         <w:drawing>
           <wp:inline distT="0" distB="0" distL="0" distR="0" wp14:anchorId="2842DA24" wp14:editId="4E88F1FE">
             <wp:extent cx="5486400" cy="2641600"/>
@@ -5831,10 +6011,10 @@
             <v:path o:extrusionok="f" gradientshapeok="t" o:connecttype="rect"/>
             <o:lock v:ext="edit" aspectratio="t"/>
           </v:shapetype>
-          <v:shape id="_x0000_i1025" type="#_x0000_t75" alt="" style="width:468pt;height:26.1pt;mso-width-percent:0;mso-height-percent:0;mso-width-percent:0;mso-height-percent:0" o:ole="">
+          <v:shape id="_x0000_i1025" type="#_x0000_t75" alt="" style="width:468.35pt;height:25.65pt;mso-width-percent:0;mso-height-percent:0;mso-width-percent:0;mso-height-percent:0" o:ole="">
             <v:imagedata r:id="rId9" o:title=""/>
           </v:shape>
-          <o:OLEObject Type="Embed" ProgID="Word.DocumentMacroEnabled.12" ShapeID="_x0000_i1025" DrawAspect="Content" ObjectID="_1795637391" r:id="rId10"/>
+          <o:OLEObject Type="Embed" ProgID="Word.DocumentMacroEnabled.12" ShapeID="_x0000_i1025" DrawAspect="Content" ObjectID="_1803620864" r:id="rId10"/>
         </w:object>
       </w:r>
     </w:p>
@@ -6391,15 +6571,7 @@
         <w:spacing w:line="360" w:lineRule="auto"/>
       </w:pPr>
       <w:r>
-        <w:t xml:space="preserve">C.J., </w:t>
-      </w:r>
-      <w:proofErr w:type="spellStart"/>
-      <w:r>
-        <w:t>Torrecilla</w:t>
-      </w:r>
-      <w:proofErr w:type="spellEnd"/>
-      <w:r>
-        <w:t xml:space="preserve">-Salinas, et al. “Estimating, Planning and Managing Agile Web Development Projects under a Value-Based Perspective.” </w:t>
+        <w:t xml:space="preserve">C.J., Torrecilla-Salinas, et al. “Estimating, Planning and Managing Agile Web Development Projects under a Value-Based Perspective.” </w:t>
       </w:r>
       <w:r>
         <w:rPr>
@@ -7802,34 +7974,123 @@
     <w:p>
       <w:pPr>
         <w:pStyle w:val="Text"/>
+      </w:pPr>
+      <w:r>
         <w:rPr>
           <w:rFonts w:hint="eastAsia"/>
         </w:rPr>
-      </w:pPr>
+        <w:t>├──</w:t>
+      </w:r>
       <w:r>
         <w:rPr>
           <w:rFonts w:hint="eastAsia"/>
         </w:rPr>
+        <w:t xml:space="preserve"> backend</w:t>
+      </w:r>
+    </w:p>
+    <w:p>
+      <w:pPr>
+        <w:pStyle w:val="Text"/>
+      </w:pPr>
+      <w:r>
+        <w:rPr>
+          <w:rFonts w:hint="eastAsia"/>
+        </w:rPr>
+        <w:t>│</w:t>
+      </w:r>
+      <w:r>
+        <w:rPr>
+          <w:rFonts w:hint="eastAsia"/>
+        </w:rPr>
+        <w:t xml:space="preserve">   </w:t>
+      </w:r>
+      <w:r>
+        <w:rPr>
+          <w:rFonts w:hint="eastAsia"/>
+        </w:rPr>
         <w:t>├──</w:t>
       </w:r>
       <w:r>
         <w:rPr>
           <w:rFonts w:hint="eastAsia"/>
         </w:rPr>
+        <w:t xml:space="preserve"> </w:t>
+      </w:r>
+      <w:proofErr w:type="spellStart"/>
+      <w:r>
+        <w:rPr>
+          <w:rFonts w:hint="eastAsia"/>
+        </w:rPr>
+        <w:t>api</w:t>
+      </w:r>
+      <w:proofErr w:type="spellEnd"/>
+    </w:p>
+    <w:p>
+      <w:pPr>
+        <w:pStyle w:val="Text"/>
+      </w:pPr>
+      <w:r>
+        <w:rPr>
+          <w:rFonts w:hint="eastAsia"/>
+        </w:rPr>
+        <w:t>│</w:t>
+      </w:r>
+      <w:r>
+        <w:rPr>
+          <w:rFonts w:hint="eastAsia"/>
+        </w:rPr>
+        <w:t xml:space="preserve">   </w:t>
+      </w:r>
+      <w:r>
+        <w:rPr>
+          <w:rFonts w:hint="eastAsia"/>
+        </w:rPr>
+        <w:t>├──</w:t>
+      </w:r>
+      <w:r>
+        <w:rPr>
+          <w:rFonts w:hint="eastAsia"/>
+        </w:rPr>
         <w:t xml:space="preserve"> backend</w:t>
       </w:r>
     </w:p>
     <w:p>
       <w:pPr>
         <w:pStyle w:val="Text"/>
+      </w:pPr>
+      <w:r>
         <w:rPr>
           <w:rFonts w:hint="eastAsia"/>
         </w:rPr>
-      </w:pPr>
+        <w:t>│</w:t>
+      </w:r>
       <w:r>
         <w:rPr>
           <w:rFonts w:hint="eastAsia"/>
         </w:rPr>
+        <w:t xml:space="preserve">   </w:t>
+      </w:r>
+      <w:r>
+        <w:rPr>
+          <w:rFonts w:hint="eastAsia"/>
+        </w:rPr>
+        <w:t>├──</w:t>
+      </w:r>
+      <w:r>
+        <w:rPr>
+          <w:rFonts w:hint="eastAsia"/>
+        </w:rPr>
+        <w:t xml:space="preserve"> manage.py</w:t>
+      </w:r>
+    </w:p>
+    <w:p>
+      <w:pPr>
+        <w:pStyle w:val="Text"/>
+      </w:pPr>
+      <w:r>
+        <w:rPr>
+          <w:rFonts w:hint="eastAsia"/>
+        </w:rPr>
         <w:t>│</w:t>
       </w:r>
       <w:r>
@@ -7842,12 +8103,87 @@
         <w:rPr>
           <w:rFonts w:hint="eastAsia"/>
         </w:rPr>
+        <w:t>└──</w:t>
+      </w:r>
+      <w:r>
+        <w:rPr>
+          <w:rFonts w:hint="eastAsia"/>
+        </w:rPr>
+        <w:t xml:space="preserve"> requirements.txt</w:t>
+      </w:r>
+    </w:p>
+    <w:p>
+      <w:pPr>
+        <w:pStyle w:val="Text"/>
+      </w:pPr>
+      <w:r>
+        <w:rPr>
+          <w:rFonts w:hint="eastAsia"/>
+        </w:rPr>
         <w:t>├──</w:t>
       </w:r>
       <w:r>
         <w:rPr>
           <w:rFonts w:hint="eastAsia"/>
         </w:rPr>
+        <w:t xml:space="preserve"> frontend</w:t>
+      </w:r>
+    </w:p>
+    <w:p>
+      <w:pPr>
+        <w:pStyle w:val="Text"/>
+      </w:pPr>
+      <w:r>
+        <w:rPr>
+          <w:rFonts w:hint="eastAsia"/>
+        </w:rPr>
+        <w:t>│</w:t>
+      </w:r>
+      <w:r>
+        <w:rPr>
+          <w:rFonts w:hint="eastAsia"/>
+        </w:rPr>
+        <w:t xml:space="preserve">   </w:t>
+      </w:r>
+      <w:r>
+        <w:rPr>
+          <w:rFonts w:hint="eastAsia"/>
+        </w:rPr>
+        <w:t>├──</w:t>
+      </w:r>
+      <w:r>
+        <w:rPr>
+          <w:rFonts w:hint="eastAsia"/>
+        </w:rPr>
+        <w:t xml:space="preserve"> README.md</w:t>
+      </w:r>
+    </w:p>
+    <w:p>
+      <w:pPr>
+        <w:pStyle w:val="Text"/>
+      </w:pPr>
+      <w:r>
+        <w:rPr>
+          <w:rFonts w:hint="eastAsia"/>
+        </w:rPr>
+        <w:t>│</w:t>
+      </w:r>
+      <w:r>
+        <w:rPr>
+          <w:rFonts w:hint="eastAsia"/>
+        </w:rPr>
+        <w:t xml:space="preserve">   </w:t>
+      </w:r>
+      <w:r>
+        <w:rPr>
+          <w:rFonts w:hint="eastAsia"/>
+        </w:rPr>
+        <w:t>├──</w:t>
+      </w:r>
+      <w:r>
+        <w:rPr>
+          <w:rFonts w:hint="eastAsia"/>
+        </w:rPr>
         <w:t xml:space="preserve"> </w:t>
       </w:r>
       <w:proofErr w:type="spellStart"/>
@@ -7855,204 +8191,13 @@
         <w:rPr>
           <w:rFonts w:hint="eastAsia"/>
         </w:rPr>
-        <w:t>api</w:t>
+        <w:t>node_modules</w:t>
       </w:r>
       <w:proofErr w:type="spellEnd"/>
     </w:p>
     <w:p>
       <w:pPr>
         <w:pStyle w:val="Text"/>
-        <w:rPr>
-          <w:rFonts w:hint="eastAsia"/>
-        </w:rPr>
-      </w:pPr>
-      <w:r>
-        <w:rPr>
-          <w:rFonts w:hint="eastAsia"/>
-        </w:rPr>
-        <w:t>│</w:t>
-      </w:r>
-      <w:r>
-        <w:rPr>
-          <w:rFonts w:hint="eastAsia"/>
-        </w:rPr>
-        <w:t xml:space="preserve">   </w:t>
-      </w:r>
-      <w:r>
-        <w:rPr>
-          <w:rFonts w:hint="eastAsia"/>
-        </w:rPr>
-        <w:t>├──</w:t>
-      </w:r>
-      <w:r>
-        <w:rPr>
-          <w:rFonts w:hint="eastAsia"/>
-        </w:rPr>
-        <w:t xml:space="preserve"> backend</w:t>
-      </w:r>
-    </w:p>
-    <w:p>
-      <w:pPr>
-        <w:pStyle w:val="Text"/>
-        <w:rPr>
-          <w:rFonts w:hint="eastAsia"/>
-        </w:rPr>
-      </w:pPr>
-      <w:r>
-        <w:rPr>
-          <w:rFonts w:hint="eastAsia"/>
-        </w:rPr>
-        <w:t>│</w:t>
-      </w:r>
-      <w:r>
-        <w:rPr>
-          <w:rFonts w:hint="eastAsia"/>
-        </w:rPr>
-        <w:t xml:space="preserve">   </w:t>
-      </w:r>
-      <w:r>
-        <w:rPr>
-          <w:rFonts w:hint="eastAsia"/>
-        </w:rPr>
-        <w:t>├──</w:t>
-      </w:r>
-      <w:r>
-        <w:rPr>
-          <w:rFonts w:hint="eastAsia"/>
-        </w:rPr>
-        <w:t xml:space="preserve"> manage.py</w:t>
-      </w:r>
-    </w:p>
-    <w:p>
-      <w:pPr>
-        <w:pStyle w:val="Text"/>
-        <w:rPr>
-          <w:rFonts w:hint="eastAsia"/>
-        </w:rPr>
-      </w:pPr>
-      <w:r>
-        <w:rPr>
-          <w:rFonts w:hint="eastAsia"/>
-        </w:rPr>
-        <w:t>│</w:t>
-      </w:r>
-      <w:r>
-        <w:rPr>
-          <w:rFonts w:hint="eastAsia"/>
-        </w:rPr>
-        <w:t xml:space="preserve">   </w:t>
-      </w:r>
-      <w:r>
-        <w:rPr>
-          <w:rFonts w:hint="eastAsia"/>
-        </w:rPr>
-        <w:t>└──</w:t>
-      </w:r>
-      <w:r>
-        <w:rPr>
-          <w:rFonts w:hint="eastAsia"/>
-        </w:rPr>
-        <w:t xml:space="preserve"> requirements.txt</w:t>
-      </w:r>
-    </w:p>
-    <w:p>
-      <w:pPr>
-        <w:pStyle w:val="Text"/>
-        <w:rPr>
-          <w:rFonts w:hint="eastAsia"/>
-        </w:rPr>
-      </w:pPr>
-      <w:r>
-        <w:rPr>
-          <w:rFonts w:hint="eastAsia"/>
-        </w:rPr>
-        <w:t>├──</w:t>
-      </w:r>
-      <w:r>
-        <w:rPr>
-          <w:rFonts w:hint="eastAsia"/>
-        </w:rPr>
-        <w:t xml:space="preserve"> frontend</w:t>
-      </w:r>
-    </w:p>
-    <w:p>
-      <w:pPr>
-        <w:pStyle w:val="Text"/>
-        <w:rPr>
-          <w:rFonts w:hint="eastAsia"/>
-        </w:rPr>
-      </w:pPr>
-      <w:r>
-        <w:rPr>
-          <w:rFonts w:hint="eastAsia"/>
-        </w:rPr>
-        <w:t>│</w:t>
-      </w:r>
-      <w:r>
-        <w:rPr>
-          <w:rFonts w:hint="eastAsia"/>
-        </w:rPr>
-        <w:t xml:space="preserve">   </w:t>
-      </w:r>
-      <w:r>
-        <w:rPr>
-          <w:rFonts w:hint="eastAsia"/>
-        </w:rPr>
-        <w:t>├──</w:t>
-      </w:r>
-      <w:r>
-        <w:rPr>
-          <w:rFonts w:hint="eastAsia"/>
-        </w:rPr>
-        <w:t xml:space="preserve"> README.md</w:t>
-      </w:r>
-    </w:p>
-    <w:p>
-      <w:pPr>
-        <w:pStyle w:val="Text"/>
-        <w:rPr>
-          <w:rFonts w:hint="eastAsia"/>
-        </w:rPr>
-      </w:pPr>
-      <w:r>
-        <w:rPr>
-          <w:rFonts w:hint="eastAsia"/>
-        </w:rPr>
-        <w:t>│</w:t>
-      </w:r>
-      <w:r>
-        <w:rPr>
-          <w:rFonts w:hint="eastAsia"/>
-        </w:rPr>
-        <w:t xml:space="preserve">   </w:t>
-      </w:r>
-      <w:r>
-        <w:rPr>
-          <w:rFonts w:hint="eastAsia"/>
-        </w:rPr>
-        <w:t>├──</w:t>
-      </w:r>
-      <w:r>
-        <w:rPr>
-          <w:rFonts w:hint="eastAsia"/>
-        </w:rPr>
-        <w:t xml:space="preserve"> </w:t>
-      </w:r>
-      <w:proofErr w:type="spellStart"/>
-      <w:r>
-        <w:rPr>
-          <w:rFonts w:hint="eastAsia"/>
-        </w:rPr>
-        <w:t>node_modules</w:t>
-      </w:r>
-      <w:proofErr w:type="spellEnd"/>
-    </w:p>
-    <w:p>
-      <w:pPr>
-        <w:pStyle w:val="Text"/>
-        <w:rPr>
-          <w:rFonts w:hint="eastAsia"/>
-        </w:rPr>
       </w:pPr>
       <w:r>
         <w:rPr>
@@ -8092,9 +8237,6 @@
     <w:p>
       <w:pPr>
         <w:pStyle w:val="Text"/>
-        <w:rPr>
-          <w:rFonts w:hint="eastAsia"/>
-        </w:rPr>
       </w:pPr>
       <w:r>
         <w:rPr>
@@ -8134,14 +8276,40 @@
     <w:p>
       <w:pPr>
         <w:pStyle w:val="Text"/>
+      </w:pPr>
+      <w:r>
         <w:rPr>
           <w:rFonts w:hint="eastAsia"/>
         </w:rPr>
-      </w:pPr>
+        <w:t>│</w:t>
+      </w:r>
       <w:r>
         <w:rPr>
           <w:rFonts w:hint="eastAsia"/>
         </w:rPr>
+        <w:t xml:space="preserve">   </w:t>
+      </w:r>
+      <w:r>
+        <w:rPr>
+          <w:rFonts w:hint="eastAsia"/>
+        </w:rPr>
+        <w:t>├──</w:t>
+      </w:r>
+      <w:r>
+        <w:rPr>
+          <w:rFonts w:hint="eastAsia"/>
+        </w:rPr>
+        <w:t xml:space="preserve"> public</w:t>
+      </w:r>
+    </w:p>
+    <w:p>
+      <w:pPr>
+        <w:pStyle w:val="Text"/>
+      </w:pPr>
+      <w:r>
+        <w:rPr>
+          <w:rFonts w:hint="eastAsia"/>
+        </w:rPr>
         <w:t>│</w:t>
       </w:r>
       <w:r>
@@ -8154,26 +8322,85 @@
         <w:rPr>
           <w:rFonts w:hint="eastAsia"/>
         </w:rPr>
+        <w:t>└──</w:t>
+      </w:r>
+      <w:r>
+        <w:rPr>
+          <w:rFonts w:hint="eastAsia"/>
+        </w:rPr>
+        <w:t xml:space="preserve"> </w:t>
+      </w:r>
+      <w:proofErr w:type="spellStart"/>
+      <w:r>
+        <w:rPr>
+          <w:rFonts w:hint="eastAsia"/>
+        </w:rPr>
+        <w:t>src</w:t>
+      </w:r>
+      <w:proofErr w:type="spellEnd"/>
+    </w:p>
+    <w:p>
+      <w:pPr>
+        <w:pStyle w:val="Text"/>
+      </w:pPr>
+      <w:r>
+        <w:rPr>
+          <w:rFonts w:hint="eastAsia"/>
+        </w:rPr>
         <w:t>├──</w:t>
       </w:r>
       <w:r>
         <w:rPr>
           <w:rFonts w:hint="eastAsia"/>
         </w:rPr>
-        <w:t xml:space="preserve"> public</w:t>
-      </w:r>
+        <w:t xml:space="preserve"> </w:t>
+      </w:r>
+      <w:proofErr w:type="spellStart"/>
+      <w:r>
+        <w:rPr>
+          <w:rFonts w:hint="eastAsia"/>
+        </w:rPr>
+        <w:t>venv</w:t>
+      </w:r>
+      <w:proofErr w:type="spellEnd"/>
     </w:p>
     <w:p>
       <w:pPr>
         <w:pStyle w:val="Text"/>
+      </w:pPr>
+      <w:r>
         <w:rPr>
           <w:rFonts w:hint="eastAsia"/>
         </w:rPr>
-      </w:pPr>
+        <w:t>│</w:t>
+      </w:r>
       <w:r>
         <w:rPr>
           <w:rFonts w:hint="eastAsia"/>
         </w:rPr>
+        <w:t xml:space="preserve">   </w:t>
+      </w:r>
+      <w:r>
+        <w:rPr>
+          <w:rFonts w:hint="eastAsia"/>
+        </w:rPr>
+        <w:t>├──</w:t>
+      </w:r>
+      <w:r>
+        <w:rPr>
+          <w:rFonts w:hint="eastAsia"/>
+        </w:rPr>
+        <w:t xml:space="preserve"> bin</w:t>
+      </w:r>
+    </w:p>
+    <w:p>
+      <w:pPr>
+        <w:pStyle w:val="Text"/>
+      </w:pPr>
+      <w:r>
+        <w:rPr>
+          <w:rFonts w:hint="eastAsia"/>
+        </w:rPr>
         <w:t>│</w:t>
       </w:r>
       <w:r>
@@ -8186,6 +8413,64 @@
         <w:rPr>
           <w:rFonts w:hint="eastAsia"/>
         </w:rPr>
+        <w:t>├──</w:t>
+      </w:r>
+      <w:r>
+        <w:rPr>
+          <w:rFonts w:hint="eastAsia"/>
+        </w:rPr>
+        <w:t xml:space="preserve"> include</w:t>
+      </w:r>
+    </w:p>
+    <w:p>
+      <w:pPr>
+        <w:pStyle w:val="Text"/>
+      </w:pPr>
+      <w:r>
+        <w:rPr>
+          <w:rFonts w:hint="eastAsia"/>
+        </w:rPr>
+        <w:t>│</w:t>
+      </w:r>
+      <w:r>
+        <w:rPr>
+          <w:rFonts w:hint="eastAsia"/>
+        </w:rPr>
+        <w:t xml:space="preserve">   </w:t>
+      </w:r>
+      <w:r>
+        <w:rPr>
+          <w:rFonts w:hint="eastAsia"/>
+        </w:rPr>
+        <w:t>├──</w:t>
+      </w:r>
+      <w:r>
+        <w:rPr>
+          <w:rFonts w:hint="eastAsia"/>
+        </w:rPr>
+        <w:t xml:space="preserve"> lib</w:t>
+      </w:r>
+    </w:p>
+    <w:p>
+      <w:pPr>
+        <w:pStyle w:val="Text"/>
+      </w:pPr>
+      <w:r>
+        <w:rPr>
+          <w:rFonts w:hint="eastAsia"/>
+        </w:rPr>
+        <w:t>│</w:t>
+      </w:r>
+      <w:r>
+        <w:rPr>
+          <w:rFonts w:hint="eastAsia"/>
+        </w:rPr>
+        <w:t xml:space="preserve">   </w:t>
+      </w:r>
+      <w:r>
+        <w:rPr>
+          <w:rFonts w:hint="eastAsia"/>
+        </w:rPr>
         <w:t>└──</w:t>
       </w:r>
       <w:r>
@@ -8199,21 +8484,43 @@
         <w:rPr>
           <w:rFonts w:hint="eastAsia"/>
         </w:rPr>
-        <w:t>src</w:t>
+        <w:t>pyvenv.cfg</w:t>
       </w:r>
       <w:proofErr w:type="spellEnd"/>
     </w:p>
     <w:p>
       <w:pPr>
         <w:pStyle w:val="Text"/>
+      </w:pPr>
+      <w:r>
         <w:rPr>
           <w:rFonts w:hint="eastAsia"/>
         </w:rPr>
-      </w:pPr>
+        <w:t>├──</w:t>
+      </w:r>
       <w:r>
         <w:rPr>
           <w:rFonts w:hint="eastAsia"/>
         </w:rPr>
+        <w:t xml:space="preserve"> docker-</w:t>
+      </w:r>
+      <w:proofErr w:type="spellStart"/>
+      <w:r>
+        <w:rPr>
+          <w:rFonts w:hint="eastAsia"/>
+        </w:rPr>
+        <w:t>compose.yml</w:t>
+      </w:r>
+      <w:proofErr w:type="spellEnd"/>
+    </w:p>
+    <w:p>
+      <w:pPr>
+        <w:pStyle w:val="Text"/>
+      </w:pPr>
+      <w:r>
+        <w:rPr>
+          <w:rFonts w:hint="eastAsia"/>
+        </w:rPr>
         <w:t>├──</w:t>
       </w:r>
       <w:r>
@@ -8227,236 +8534,38 @@
         <w:rPr>
           <w:rFonts w:hint="eastAsia"/>
         </w:rPr>
-        <w:t>venv</w:t>
+        <w:t>Dockerfile.backend</w:t>
       </w:r>
       <w:proofErr w:type="spellEnd"/>
     </w:p>
     <w:p>
       <w:pPr>
         <w:pStyle w:val="Text"/>
+      </w:pPr>
+      <w:r>
         <w:rPr>
           <w:rFonts w:hint="eastAsia"/>
         </w:rPr>
-      </w:pPr>
+        <w:t>├──</w:t>
+      </w:r>
       <w:r>
         <w:rPr>
           <w:rFonts w:hint="eastAsia"/>
         </w:rPr>
-        <w:t>│</w:t>
-      </w:r>
+        <w:t xml:space="preserve"> </w:t>
+      </w:r>
+      <w:proofErr w:type="spellStart"/>
       <w:r>
         <w:rPr>
           <w:rFonts w:hint="eastAsia"/>
         </w:rPr>
-        <w:t xml:space="preserve">   </w:t>
-      </w:r>
-      <w:r>
-        <w:rPr>
-          <w:rFonts w:hint="eastAsia"/>
-        </w:rPr>
-        <w:t>├──</w:t>
-      </w:r>
-      <w:r>
-        <w:rPr>
-          <w:rFonts w:hint="eastAsia"/>
-        </w:rPr>
-        <w:t xml:space="preserve"> bin</w:t>
-      </w:r>
+        <w:t>Dockerfile.frontend</w:t>
+      </w:r>
+      <w:proofErr w:type="spellEnd"/>
     </w:p>
     <w:p>
       <w:pPr>
         <w:pStyle w:val="Text"/>
-        <w:rPr>
-          <w:rFonts w:hint="eastAsia"/>
-        </w:rPr>
-      </w:pPr>
-      <w:r>
-        <w:rPr>
-          <w:rFonts w:hint="eastAsia"/>
-        </w:rPr>
-        <w:t>│</w:t>
-      </w:r>
-      <w:r>
-        <w:rPr>
-          <w:rFonts w:hint="eastAsia"/>
-        </w:rPr>
-        <w:t xml:space="preserve">   </w:t>
-      </w:r>
-      <w:r>
-        <w:rPr>
-          <w:rFonts w:hint="eastAsia"/>
-        </w:rPr>
-        <w:t>├──</w:t>
-      </w:r>
-      <w:r>
-        <w:rPr>
-          <w:rFonts w:hint="eastAsia"/>
-        </w:rPr>
-        <w:t xml:space="preserve"> include</w:t>
-      </w:r>
-    </w:p>
-    <w:p>
-      <w:pPr>
-        <w:pStyle w:val="Text"/>
-        <w:rPr>
-          <w:rFonts w:hint="eastAsia"/>
-        </w:rPr>
-      </w:pPr>
-      <w:r>
-        <w:rPr>
-          <w:rFonts w:hint="eastAsia"/>
-        </w:rPr>
-        <w:t>│</w:t>
-      </w:r>
-      <w:r>
-        <w:rPr>
-          <w:rFonts w:hint="eastAsia"/>
-        </w:rPr>
-        <w:t xml:space="preserve">   </w:t>
-      </w:r>
-      <w:r>
-        <w:rPr>
-          <w:rFonts w:hint="eastAsia"/>
-        </w:rPr>
-        <w:t>├──</w:t>
-      </w:r>
-      <w:r>
-        <w:rPr>
-          <w:rFonts w:hint="eastAsia"/>
-        </w:rPr>
-        <w:t xml:space="preserve"> lib</w:t>
-      </w:r>
-    </w:p>
-    <w:p>
-      <w:pPr>
-        <w:pStyle w:val="Text"/>
-        <w:rPr>
-          <w:rFonts w:hint="eastAsia"/>
-        </w:rPr>
-      </w:pPr>
-      <w:r>
-        <w:rPr>
-          <w:rFonts w:hint="eastAsia"/>
-        </w:rPr>
-        <w:t>│</w:t>
-      </w:r>
-      <w:r>
-        <w:rPr>
-          <w:rFonts w:hint="eastAsia"/>
-        </w:rPr>
-        <w:t xml:space="preserve">   </w:t>
-      </w:r>
-      <w:r>
-        <w:rPr>
-          <w:rFonts w:hint="eastAsia"/>
-        </w:rPr>
-        <w:t>└──</w:t>
-      </w:r>
-      <w:r>
-        <w:rPr>
-          <w:rFonts w:hint="eastAsia"/>
-        </w:rPr>
-        <w:t xml:space="preserve"> </w:t>
-      </w:r>
-      <w:proofErr w:type="spellStart"/>
-      <w:r>
-        <w:rPr>
-          <w:rFonts w:hint="eastAsia"/>
-        </w:rPr>
-        <w:t>pyvenv.cfg</w:t>
-      </w:r>
-      <w:proofErr w:type="spellEnd"/>
-    </w:p>
-    <w:p>
-      <w:pPr>
-        <w:pStyle w:val="Text"/>
-        <w:rPr>
-          <w:rFonts w:hint="eastAsia"/>
-        </w:rPr>
-      </w:pPr>
-      <w:r>
-        <w:rPr>
-          <w:rFonts w:hint="eastAsia"/>
-        </w:rPr>
-        <w:t>├──</w:t>
-      </w:r>
-      <w:r>
-        <w:rPr>
-          <w:rFonts w:hint="eastAsia"/>
-        </w:rPr>
-        <w:t xml:space="preserve"> docker-</w:t>
-      </w:r>
-      <w:proofErr w:type="spellStart"/>
-      <w:r>
-        <w:rPr>
-          <w:rFonts w:hint="eastAsia"/>
-        </w:rPr>
-        <w:t>compose.yml</w:t>
-      </w:r>
-      <w:proofErr w:type="spellEnd"/>
-    </w:p>
-    <w:p>
-      <w:pPr>
-        <w:pStyle w:val="Text"/>
-        <w:rPr>
-          <w:rFonts w:hint="eastAsia"/>
-        </w:rPr>
-      </w:pPr>
-      <w:r>
-        <w:rPr>
-          <w:rFonts w:hint="eastAsia"/>
-        </w:rPr>
-        <w:t>├──</w:t>
-      </w:r>
-      <w:r>
-        <w:rPr>
-          <w:rFonts w:hint="eastAsia"/>
-        </w:rPr>
-        <w:t xml:space="preserve"> </w:t>
-      </w:r>
-      <w:proofErr w:type="spellStart"/>
-      <w:r>
-        <w:rPr>
-          <w:rFonts w:hint="eastAsia"/>
-        </w:rPr>
-        <w:t>Dockerfile.backend</w:t>
-      </w:r>
-      <w:proofErr w:type="spellEnd"/>
-    </w:p>
-    <w:p>
-      <w:pPr>
-        <w:pStyle w:val="Text"/>
-        <w:rPr>
-          <w:rFonts w:hint="eastAsia"/>
-        </w:rPr>
-      </w:pPr>
-      <w:r>
-        <w:rPr>
-          <w:rFonts w:hint="eastAsia"/>
-        </w:rPr>
-        <w:t>├──</w:t>
-      </w:r>
-      <w:r>
-        <w:rPr>
-          <w:rFonts w:hint="eastAsia"/>
-        </w:rPr>
-        <w:t xml:space="preserve"> </w:t>
-      </w:r>
-      <w:proofErr w:type="spellStart"/>
-      <w:r>
-        <w:rPr>
-          <w:rFonts w:hint="eastAsia"/>
-        </w:rPr>
-        <w:t>Dockerfile.frontend</w:t>
-      </w:r>
-      <w:proofErr w:type="spellEnd"/>
-    </w:p>
-    <w:p>
-      <w:pPr>
-        <w:pStyle w:val="Text"/>
-        <w:rPr>
-          <w:rFonts w:hint="eastAsia"/>
-        </w:rPr>
       </w:pPr>
       <w:r>
         <w:rPr>
@@ -8508,7 +8617,7 @@
 </file>
 
 <file path=word/endnotes.xml><?xml version="1.0" encoding="utf-8"?>
-<w:endnotes xmlns:wpc="http://schemas.microsoft.com/office/word/2010/wordprocessingCanvas" xmlns:cx="http://schemas.microsoft.com/office/drawing/2014/chartex" xmlns:cx1="http://schemas.microsoft.com/office/drawing/2015/9/8/chartex" xmlns:cx2="http://schemas.microsoft.com/office/drawing/2015/10/21/chartex" xmlns:cx3="http://schemas.microsoft.com/office/drawing/2016/5/9/chartex" xmlns:cx4="http://schemas.microsoft.com/office/drawing/2016/5/10/chartex" xmlns:cx5="http://schemas.microsoft.com/office/drawing/2016/5/11/chartex" xmlns:cx6="http://schemas.microsoft.com/office/drawing/2016/5/12/chartex" xmlns:cx7="http://schemas.microsoft.com/office/drawing/2016/5/13/chartex" xmlns:cx8="http://schemas.microsoft.com/office/drawing/2016/5/14/chartex" xmlns:mc="http://schemas.openxmlformats.org/markup-compatibility/2006" xmlns:aink="http://schemas.microsoft.com/office/drawing/2016/ink" xmlns:am3d="http://schemas.microsoft.com/office/drawing/2017/model3d" xmlns:o="urn:schemas-microsoft-com:office:office" xmlns:oel="http://schemas.microsoft.com/office/2019/extlst" xmlns:r="http://schemas.openxmlformats.org/officeDocument/2006/relationships" xmlns:m="http://schemas.openxmlformats.org/officeDocument/2006/math" xmlns:v="urn:schemas-microsoft-com:vml" xmlns:wp14="http://schemas.microsoft.com/office/word/2010/wordprocessingDrawing" xmlns:wp="http://schemas.openxmlformats.org/drawingml/2006/wordprocessingDrawing" xmlns:w10="urn:schemas-microsoft-com:office:word" xmlns:w="http://schemas.openxmlformats.org/wordprocessingml/2006/main" xmlns:w14="http://schemas.microsoft.com/office/word/2010/wordml" xmlns:w15="http://schemas.microsoft.com/office/word/2012/wordml" xmlns:w16cex="http://schemas.microsoft.com/office/word/2018/wordml/cex" xmlns:w16cid="http://schemas.microsoft.com/office/word/2016/wordml/cid" xmlns:w16="http://schemas.microsoft.com/office/word/2018/wordml" xmlns:w16du="http://schemas.microsoft.com/office/word/2023/wordml/word16du" xmlns:w16sdtdh="http://schemas.microsoft.com/office/word/2020/wordml/sdtdatahash" xmlns:w16se="http://schemas.microsoft.com/office/word/2015/wordml/symex" xmlns:wpg="http://schemas.microsoft.com/office/word/2010/wordprocessingGroup" xmlns:wpi="http://schemas.microsoft.com/office/word/2010/wordprocessingInk" xmlns:wne="http://schemas.microsoft.com/office/word/2006/wordml" xmlns:wps="http://schemas.microsoft.com/office/word/2010/wordprocessingShape" mc:Ignorable="w14 w15 w16se w16cid w16 w16cex w16sdtdh w16du wp14">
+<w:endnotes xmlns:wpc="http://schemas.microsoft.com/office/word/2010/wordprocessingCanvas" xmlns:cx="http://schemas.microsoft.com/office/drawing/2014/chartex" xmlns:cx1="http://schemas.microsoft.com/office/drawing/2015/9/8/chartex" xmlns:cx2="http://schemas.microsoft.com/office/drawing/2015/10/21/chartex" xmlns:cx3="http://schemas.microsoft.com/office/drawing/2016/5/9/chartex" xmlns:cx4="http://schemas.microsoft.com/office/drawing/2016/5/10/chartex" xmlns:cx5="http://schemas.microsoft.com/office/drawing/2016/5/11/chartex" xmlns:cx6="http://schemas.microsoft.com/office/drawing/2016/5/12/chartex" xmlns:cx7="http://schemas.microsoft.com/office/drawing/2016/5/13/chartex" xmlns:cx8="http://schemas.microsoft.com/office/drawing/2016/5/14/chartex" xmlns:mc="http://schemas.openxmlformats.org/markup-compatibility/2006" xmlns:aink="http://schemas.microsoft.com/office/drawing/2016/ink" xmlns:am3d="http://schemas.microsoft.com/office/drawing/2017/model3d" xmlns:o="urn:schemas-microsoft-com:office:office" xmlns:oel="http://schemas.microsoft.com/office/2019/extlst" xmlns:r="http://schemas.openxmlformats.org/officeDocument/2006/relationships" xmlns:m="http://schemas.openxmlformats.org/officeDocument/2006/math" xmlns:v="urn:schemas-microsoft-com:vml" xmlns:wp14="http://schemas.microsoft.com/office/word/2010/wordprocessingDrawing" xmlns:wp="http://schemas.openxmlformats.org/drawingml/2006/wordprocessingDrawing" xmlns:w10="urn:schemas-microsoft-com:office:word" xmlns:w="http://schemas.openxmlformats.org/wordprocessingml/2006/main" xmlns:w14="http://schemas.microsoft.com/office/word/2010/wordml" xmlns:w15="http://schemas.microsoft.com/office/word/2012/wordml" xmlns:w16cex="http://schemas.microsoft.com/office/word/2018/wordml/cex" xmlns:w16cid="http://schemas.microsoft.com/office/word/2016/wordml/cid" xmlns:w16="http://schemas.microsoft.com/office/word/2018/wordml" xmlns:w16du="http://schemas.microsoft.com/office/word/2023/wordml/word16du" xmlns:w16sdtdh="http://schemas.microsoft.com/office/word/2020/wordml/sdtdatahash" xmlns:w16sdtfl="http://schemas.microsoft.com/office/word/2024/wordml/sdtformatlock" xmlns:w16se="http://schemas.microsoft.com/office/word/2015/wordml/symex" xmlns:wpg="http://schemas.microsoft.com/office/word/2010/wordprocessingGroup" xmlns:wpi="http://schemas.microsoft.com/office/word/2010/wordprocessingInk" xmlns:wne="http://schemas.microsoft.com/office/word/2006/wordml" xmlns:wps="http://schemas.microsoft.com/office/word/2010/wordprocessingShape" mc:Ignorable="w14 w15 w16se w16cid w16 w16cex w16sdtdh w16sdtfl w16du wp14">
   <w:endnote w:type="separator" w:id="-1">
     <w:p>
       <w:r>
@@ -8527,7 +8636,7 @@
 </file>
 
 <file path=word/footnotes.xml><?xml version="1.0" encoding="utf-8"?>
-<w:footnotes xmlns:wpc="http://schemas.microsoft.com/office/word/2010/wordprocessingCanvas" xmlns:cx="http://schemas.microsoft.com/office/drawing/2014/chartex" xmlns:cx1="http://schemas.microsoft.com/office/drawing/2015/9/8/chartex" xmlns:cx2="http://schemas.microsoft.com/office/drawing/2015/10/21/chartex" xmlns:cx3="http://schemas.microsoft.com/office/drawing/2016/5/9/chartex" xmlns:cx4="http://schemas.microsoft.com/office/drawing/2016/5/10/chartex" xmlns:cx5="http://schemas.microsoft.com/office/drawing/2016/5/11/chartex" xmlns:cx6="http://schemas.microsoft.com/office/drawing/2016/5/12/chartex" xmlns:cx7="http://schemas.microsoft.com/office/drawing/2016/5/13/chartex" xmlns:cx8="http://schemas.microsoft.com/office/drawing/2016/5/14/chartex" xmlns:mc="http://schemas.openxmlformats.org/markup-compatibility/2006" xmlns:aink="http://schemas.microsoft.com/office/drawing/2016/ink" xmlns:am3d="http://schemas.microsoft.com/office/drawing/2017/model3d" xmlns:o="urn:schemas-microsoft-com:office:office" xmlns:oel="http://schemas.microsoft.com/office/2019/extlst" xmlns:r="http://schemas.openxmlformats.org/officeDocument/2006/relationships" xmlns:m="http://schemas.openxmlformats.org/officeDocument/2006/math" xmlns:v="urn:schemas-microsoft-com:vml" xmlns:wp14="http://schemas.microsoft.com/office/word/2010/wordprocessingDrawing" xmlns:wp="http://schemas.openxmlformats.org/drawingml/2006/wordprocessingDrawing" xmlns:w10="urn:schemas-microsoft-com:office:word" xmlns:w="http://schemas.openxmlformats.org/wordprocessingml/2006/main" xmlns:w14="http://schemas.microsoft.com/office/word/2010/wordml" xmlns:w15="http://schemas.microsoft.com/office/word/2012/wordml" xmlns:w16cex="http://schemas.microsoft.com/office/word/2018/wordml/cex" xmlns:w16cid="http://schemas.microsoft.com/office/word/2016/wordml/cid" xmlns:w16="http://schemas.microsoft.com/office/word/2018/wordml" xmlns:w16du="http://schemas.microsoft.com/office/word/2023/wordml/word16du" xmlns:w16sdtdh="http://schemas.microsoft.com/office/word/2020/wordml/sdtdatahash" xmlns:w16se="http://schemas.microsoft.com/office/word/2015/wordml/symex" xmlns:wpg="http://schemas.microsoft.com/office/word/2010/wordprocessingGroup" xmlns:wpi="http://schemas.microsoft.com/office/word/2010/wordprocessingInk" xmlns:wne="http://schemas.microsoft.com/office/word/2006/wordml" xmlns:wps="http://schemas.microsoft.com/office/word/2010/wordprocessingShape" mc:Ignorable="w14 w15 w16se w16cid w16 w16cex w16sdtdh w16du wp14">
+<w:footnotes xmlns:wpc="http://schemas.microsoft.com/office/word/2010/wordprocessingCanvas" xmlns:cx="http://schemas.microsoft.com/office/drawing/2014/chartex" xmlns:cx1="http://schemas.microsoft.com/office/drawing/2015/9/8/chartex" xmlns:cx2="http://schemas.microsoft.com/office/drawing/2015/10/21/chartex" xmlns:cx3="http://schemas.microsoft.com/office/drawing/2016/5/9/chartex" xmlns:cx4="http://schemas.microsoft.com/office/drawing/2016/5/10/chartex" xmlns:cx5="http://schemas.microsoft.com/office/drawing/2016/5/11/chartex" xmlns:cx6="http://schemas.microsoft.com/office/drawing/2016/5/12/chartex" xmlns:cx7="http://schemas.microsoft.com/office/drawing/2016/5/13/chartex" xmlns:cx8="http://schemas.microsoft.com/office/drawing/2016/5/14/chartex" xmlns:mc="http://schemas.openxmlformats.org/markup-compatibility/2006" xmlns:aink="http://schemas.microsoft.com/office/drawing/2016/ink" xmlns:am3d="http://schemas.microsoft.com/office/drawing/2017/model3d" xmlns:o="urn:schemas-microsoft-com:office:office" xmlns:oel="http://schemas.microsoft.com/office/2019/extlst" xmlns:r="http://schemas.openxmlformats.org/officeDocument/2006/relationships" xmlns:m="http://schemas.openxmlformats.org/officeDocument/2006/math" xmlns:v="urn:schemas-microsoft-com:vml" xmlns:wp14="http://schemas.microsoft.com/office/word/2010/wordprocessingDrawing" xmlns:wp="http://schemas.openxmlformats.org/drawingml/2006/wordprocessingDrawing" xmlns:w10="urn:schemas-microsoft-com:office:word" xmlns:w="http://schemas.openxmlformats.org/wordprocessingml/2006/main" xmlns:w14="http://schemas.microsoft.com/office/word/2010/wordml" xmlns:w15="http://schemas.microsoft.com/office/word/2012/wordml" xmlns:w16cex="http://schemas.microsoft.com/office/word/2018/wordml/cex" xmlns:w16cid="http://schemas.microsoft.com/office/word/2016/wordml/cid" xmlns:w16="http://schemas.microsoft.com/office/word/2018/wordml" xmlns:w16du="http://schemas.microsoft.com/office/word/2023/wordml/word16du" xmlns:w16sdtdh="http://schemas.microsoft.com/office/word/2020/wordml/sdtdatahash" xmlns:w16sdtfl="http://schemas.microsoft.com/office/word/2024/wordml/sdtformatlock" xmlns:w16se="http://schemas.microsoft.com/office/word/2015/wordml/symex" xmlns:wpg="http://schemas.microsoft.com/office/word/2010/wordprocessingGroup" xmlns:wpi="http://schemas.microsoft.com/office/word/2010/wordprocessingInk" xmlns:wne="http://schemas.microsoft.com/office/word/2006/wordml" xmlns:wps="http://schemas.microsoft.com/office/word/2010/wordprocessingShape" mc:Ignorable="w14 w15 w16se w16cid w16 w16cex w16sdtdh w16sdtfl w16du wp14">
   <w:footnote w:type="separator" w:id="-1">
     <w:p>
       <w:r>
@@ -8546,7 +8655,7 @@
 </file>
 
 <file path=word/numbering.xml><?xml version="1.0" encoding="utf-8"?>
-<w:numbering xmlns:wpc="http://schemas.microsoft.com/office/word/2010/wordprocessingCanvas" xmlns:cx="http://schemas.microsoft.com/office/drawing/2014/chartex" xmlns:cx1="http://schemas.microsoft.com/office/drawing/2015/9/8/chartex" xmlns:cx2="http://schemas.microsoft.com/office/drawing/2015/10/21/chartex" xmlns:cx3="http://schemas.microsoft.com/office/drawing/2016/5/9/chartex" xmlns:cx4="http://schemas.microsoft.com/office/drawing/2016/5/10/chartex" xmlns:cx5="http://schemas.microsoft.com/office/drawing/2016/5/11/chartex" xmlns:cx6="http://schemas.microsoft.com/office/drawing/2016/5/12/chartex" xmlns:cx7="http://schemas.microsoft.com/office/drawing/2016/5/13/chartex" xmlns:cx8="http://schemas.microsoft.com/office/drawing/2016/5/14/chartex" xmlns:mc="http://schemas.openxmlformats.org/markup-compatibility/2006" xmlns:aink="http://schemas.microsoft.com/office/drawing/2016/ink" xmlns:am3d="http://schemas.microsoft.com/office/drawing/2017/model3d" xmlns:o="urn:schemas-microsoft-com:office:office" xmlns:oel="http://schemas.microsoft.com/office/2019/extlst" xmlns:r="http://schemas.openxmlformats.org/officeDocument/2006/relationships" xmlns:m="http://schemas.openxmlformats.org/officeDocument/2006/math" xmlns:v="urn:schemas-microsoft-com:vml" xmlns:wp14="http://schemas.microsoft.com/office/word/2010/wordprocessingDrawing" xmlns:wp="http://schemas.openxmlformats.org/drawingml/2006/wordprocessingDrawing" xmlns:w10="urn:schemas-microsoft-com:office:word" xmlns:w="http://schemas.openxmlformats.org/wordprocessingml/2006/main" xmlns:w14="http://schemas.microsoft.com/office/word/2010/wordml" xmlns:w15="http://schemas.microsoft.com/office/word/2012/wordml" xmlns:w16cex="http://schemas.microsoft.com/office/word/2018/wordml/cex" xmlns:w16cid="http://schemas.microsoft.com/office/word/2016/wordml/cid" xmlns:w16="http://schemas.microsoft.com/office/word/2018/wordml" xmlns:w16du="http://schemas.microsoft.com/office/word/2023/wordml/word16du" xmlns:w16sdtdh="http://schemas.microsoft.com/office/word/2020/wordml/sdtdatahash" xmlns:w16se="http://schemas.microsoft.com/office/word/2015/wordml/symex" xmlns:wpg="http://schemas.microsoft.com/office/word/2010/wordprocessingGroup" xmlns:wpi="http://schemas.microsoft.com/office/word/2010/wordprocessingInk" xmlns:wne="http://schemas.microsoft.com/office/word/2006/wordml" xmlns:wps="http://schemas.microsoft.com/office/word/2010/wordprocessingShape" mc:Ignorable="w14 w15 w16se w16cid w16 w16cex w16sdtdh w16du wp14">
+<w:numbering xmlns:wpc="http://schemas.microsoft.com/office/word/2010/wordprocessingCanvas" xmlns:cx="http://schemas.microsoft.com/office/drawing/2014/chartex" xmlns:cx1="http://schemas.microsoft.com/office/drawing/2015/9/8/chartex" xmlns:cx2="http://schemas.microsoft.com/office/drawing/2015/10/21/chartex" xmlns:cx3="http://schemas.microsoft.com/office/drawing/2016/5/9/chartex" xmlns:cx4="http://schemas.microsoft.com/office/drawing/2016/5/10/chartex" xmlns:cx5="http://schemas.microsoft.com/office/drawing/2016/5/11/chartex" xmlns:cx6="http://schemas.microsoft.com/office/drawing/2016/5/12/chartex" xmlns:cx7="http://schemas.microsoft.com/office/drawing/2016/5/13/chartex" xmlns:cx8="http://schemas.microsoft.com/office/drawing/2016/5/14/chartex" xmlns:mc="http://schemas.openxmlformats.org/markup-compatibility/2006" xmlns:aink="http://schemas.microsoft.com/office/drawing/2016/ink" xmlns:am3d="http://schemas.microsoft.com/office/drawing/2017/model3d" xmlns:o="urn:schemas-microsoft-com:office:office" xmlns:oel="http://schemas.microsoft.com/office/2019/extlst" xmlns:r="http://schemas.openxmlformats.org/officeDocument/2006/relationships" xmlns:m="http://schemas.openxmlformats.org/officeDocument/2006/math" xmlns:v="urn:schemas-microsoft-com:vml" xmlns:wp14="http://schemas.microsoft.com/office/word/2010/wordprocessingDrawing" xmlns:wp="http://schemas.openxmlformats.org/drawingml/2006/wordprocessingDrawing" xmlns:w10="urn:schemas-microsoft-com:office:word" xmlns:w="http://schemas.openxmlformats.org/wordprocessingml/2006/main" xmlns:w14="http://schemas.microsoft.com/office/word/2010/wordml" xmlns:w15="http://schemas.microsoft.com/office/word/2012/wordml" xmlns:w16cex="http://schemas.microsoft.com/office/word/2018/wordml/cex" xmlns:w16cid="http://schemas.microsoft.com/office/word/2016/wordml/cid" xmlns:w16="http://schemas.microsoft.com/office/word/2018/wordml" xmlns:w16du="http://schemas.microsoft.com/office/word/2023/wordml/word16du" xmlns:w16sdtdh="http://schemas.microsoft.com/office/word/2020/wordml/sdtdatahash" xmlns:w16sdtfl="http://schemas.microsoft.com/office/word/2024/wordml/sdtformatlock" xmlns:w16se="http://schemas.microsoft.com/office/word/2015/wordml/symex" xmlns:wpg="http://schemas.microsoft.com/office/word/2010/wordprocessingGroup" xmlns:wpi="http://schemas.microsoft.com/office/word/2010/wordprocessingInk" xmlns:wne="http://schemas.microsoft.com/office/word/2006/wordml" xmlns:wps="http://schemas.microsoft.com/office/word/2010/wordprocessingShape" mc:Ignorable="w14 w15 w16se w16cid w16 w16cex w16sdtdh w16sdtfl w16du wp14">
   <w:abstractNum w:abstractNumId="0" w15:restartNumberingAfterBreak="0">
     <w:nsid w:val="167D5D3A"/>
     <w:multiLevelType w:val="multilevel"/>
@@ -9895,7 +10004,7 @@
 </file>
 
 <file path=word/styles.xml><?xml version="1.0" encoding="utf-8"?>
-<w:styles xmlns:mc="http://schemas.openxmlformats.org/markup-compatibility/2006" xmlns:r="http://schemas.openxmlformats.org/officeDocument/2006/relationships" xmlns:w="http://schemas.openxmlformats.org/wordprocessingml/2006/main" xmlns:w14="http://schemas.microsoft.com/office/word/2010/wordml" xmlns:w15="http://schemas.microsoft.com/office/word/2012/wordml" xmlns:w16cex="http://schemas.microsoft.com/office/word/2018/wordml/cex" xmlns:w16cid="http://schemas.microsoft.com/office/word/2016/wordml/cid" xmlns:w16="http://schemas.microsoft.com/office/word/2018/wordml" xmlns:w16du="http://schemas.microsoft.com/office/word/2023/wordml/word16du" xmlns:w16sdtdh="http://schemas.microsoft.com/office/word/2020/wordml/sdtdatahash" xmlns:w16se="http://schemas.microsoft.com/office/word/2015/wordml/symex" mc:Ignorable="w14 w15 w16se w16cid w16 w16cex w16sdtdh w16du">
+<w:styles xmlns:mc="http://schemas.openxmlformats.org/markup-compatibility/2006" xmlns:r="http://schemas.openxmlformats.org/officeDocument/2006/relationships" xmlns:w="http://schemas.openxmlformats.org/wordprocessingml/2006/main" xmlns:w14="http://schemas.microsoft.com/office/word/2010/wordml" xmlns:w15="http://schemas.microsoft.com/office/word/2012/wordml" xmlns:w16cex="http://schemas.microsoft.com/office/word/2018/wordml/cex" xmlns:w16cid="http://schemas.microsoft.com/office/word/2016/wordml/cid" xmlns:w16="http://schemas.microsoft.com/office/word/2018/wordml" xmlns:w16du="http://schemas.microsoft.com/office/word/2023/wordml/word16du" xmlns:w16sdtdh="http://schemas.microsoft.com/office/word/2020/wordml/sdtdatahash" xmlns:w16sdtfl="http://schemas.microsoft.com/office/word/2024/wordml/sdtformatlock" xmlns:w16se="http://schemas.microsoft.com/office/word/2015/wordml/symex" mc:Ignorable="w14 w15 w16se w16cid w16 w16cex w16sdtdh w16sdtfl w16du">
   <w:docDefaults>
     <w:rPrDefault>
       <w:rPr>
@@ -10337,6 +10446,7 @@
   <w:style w:type="character" w:default="1" w:styleId="DefaultParagraphFont">
     <w:name w:val="Default Paragraph Font"/>
     <w:uiPriority w:val="1"/>
+    <w:semiHidden/>
     <w:unhideWhenUsed/>
   </w:style>
   <w:style w:type="table" w:default="1" w:styleId="TableNormal">
@@ -10812,6 +10922,17 @@
       <w:rFonts w:ascii="Times New Roman" w:eastAsia="Times New Roman" w:hAnsi="Times New Roman" w:cs="Times New Roman"/>
     </w:rPr>
   </w:style>
+  <w:style w:type="paragraph" w:customStyle="1" w:styleId="whitespace-pre-wrap">
+    <w:name w:val="whitespace-pre-wrap"/>
+    <w:basedOn w:val="Normal"/>
+    <w:rsid w:val="001018BF"/>
+    <w:pPr>
+      <w:spacing w:before="100" w:beforeAutospacing="1" w:after="100" w:afterAutospacing="1"/>
+    </w:pPr>
+    <w:rPr>
+      <w:rFonts w:ascii="Times New Roman" w:eastAsia="Times New Roman" w:hAnsi="Times New Roman" w:cs="Times New Roman"/>
+    </w:rPr>
+  </w:style>
 </w:styles>
 </file>
 

</xml_diff>